<commit_message>
Bugfixes + Skill Increase + design features
Bugfixes:
- Random gen korjaus, ei enää system sleep, eli optimointia
- Initial feat stats
- stat boost duplicates
- class feat choices

Skill Increase:
- skillin noston valinnan rajoitin levelin suhteen

Design Choices:
- Mitä voidaan kovakoodata
- Mitkä pienet yksityiskohdat jäävät pois tästä versiosta, koska ei olisi kasvatettavissa järkevästi, eli täytyisi kuitenkin kokonaan luoda uudestaan, jos tulee esimerkiksi uusia jumalian peliin (usein tapahtuu)
- Mitä jätetään pelaajan selvitettäväksi, koska kyseessä on random gen, ei pysyvä character sheet. Osa asioista pelaajan täytyy selvittää itse esimerkiksi Focus Pool määrä.
- Medium Armor -- Warpriest/Ruffian?
</commit_message>
<xml_diff>
--- a/dokumentit/Esisuunnitelman jatkaminen.docx
+++ b/dokumentit/Esisuunnitelman jatkaminen.docx
@@ -32,30 +32,8 @@
         <w:rPr>
           <w:lang w:val="fi-FI"/>
         </w:rPr>
-        <w:t xml:space="preserve">Esimerkiksi kaikki </w:t>
+        <w:t>Esimerkiksi kaikki Featit samaan XML -tiedostoon, ja sitten näille oma tarkennin General/Skill</w:t>
       </w:r>
-      <w:proofErr w:type="spellStart"/>
-      <w:r>
-        <w:rPr>
-          <w:lang w:val="fi-FI"/>
-        </w:rPr>
-        <w:t>Featit</w:t>
-      </w:r>
-      <w:proofErr w:type="spellEnd"/>
-      <w:r>
-        <w:rPr>
-          <w:lang w:val="fi-FI"/>
-        </w:rPr>
-        <w:t xml:space="preserve"> samaan XML -tiedostoon, ja sitten näille oma tarkennin General/</w:t>
-      </w:r>
-      <w:proofErr w:type="spellStart"/>
-      <w:r>
-        <w:rPr>
-          <w:lang w:val="fi-FI"/>
-        </w:rPr>
-        <w:t>Skill</w:t>
-      </w:r>
-      <w:proofErr w:type="spellEnd"/>
     </w:p>
     <w:p>
       <w:pPr>
@@ -67,49 +45,7 @@
         <w:rPr>
           <w:lang w:val="fi-FI"/>
         </w:rPr>
-        <w:t xml:space="preserve">Tällä tavalla saadaan yhdellä komennolla </w:t>
-      </w:r>
-      <w:proofErr w:type="spellStart"/>
-      <w:r>
-        <w:rPr>
-          <w:lang w:val="fi-FI"/>
-        </w:rPr>
-        <w:t>Feat</w:t>
-      </w:r>
-      <w:proofErr w:type="spellEnd"/>
-      <w:r>
-        <w:rPr>
-          <w:lang w:val="fi-FI"/>
-        </w:rPr>
-        <w:t xml:space="preserve"> toimimaan ja sitten luodaan </w:t>
-      </w:r>
-      <w:proofErr w:type="spellStart"/>
-      <w:r>
-        <w:rPr>
-          <w:lang w:val="fi-FI"/>
-        </w:rPr>
-        <w:t>filteröinti</w:t>
-      </w:r>
-      <w:proofErr w:type="spellEnd"/>
-      <w:r>
-        <w:rPr>
-          <w:lang w:val="fi-FI"/>
-        </w:rPr>
-        <w:t xml:space="preserve"> menetelmä riippuen mikä on kyseessä, sillä nämä täytyy KUITENKIN </w:t>
-      </w:r>
-      <w:proofErr w:type="spellStart"/>
-      <w:r>
-        <w:rPr>
-          <w:lang w:val="fi-FI"/>
-        </w:rPr>
-        <w:t>filteröidä</w:t>
-      </w:r>
-      <w:proofErr w:type="spellEnd"/>
-      <w:r>
-        <w:rPr>
-          <w:lang w:val="fi-FI"/>
-        </w:rPr>
-        <w:t xml:space="preserve"> hahmon omien ominaisuuksien mukaan, joten näiden erottelu ei auttanut erityisesti optimoinnissa.</w:t>
+        <w:t>Tällä tavalla saadaan yhdellä komennolla Feat toimimaan ja sitten luodaan filteröinti menetelmä riippuen mikä on kyseessä, sillä nämä täytyy KUITENKIN filteröidä hahmon omien ominaisuuksien mukaan, joten näiden erottelu ei auttanut erityisesti optimoinnissa.</w:t>
       </w:r>
     </w:p>
     <w:p>
@@ -131,8 +67,28 @@
           <w:lang w:val="fi-FI"/>
         </w:rPr>
       </w:pPr>
+    </w:p>
+    <w:p>
+      <w:pPr>
+        <w:rPr>
+          <w:lang w:val="fi-FI"/>
+        </w:rPr>
+      </w:pPr>
+      <w:r>
+        <w:rPr>
+          <w:lang w:val="fi-FI"/>
+        </w:rPr>
+        <w:t>Featit ja Advancementit olisivat voineet sisältää saman XML -scheman. Tällä tavoin joidenkin class feattien sisällöt olisi voinut lisätä hahmoon, esimerkiksi classien oma focus pool, joka usein kasvaa class feateillä.</w:t>
+      </w:r>
       <w:bookmarkStart w:id="0" w:name="_GoBack"/>
       <w:bookmarkEnd w:id="0"/>
+    </w:p>
+    <w:p>
+      <w:pPr>
+        <w:rPr>
+          <w:lang w:val="fi-FI"/>
+        </w:rPr>
+      </w:pPr>
     </w:p>
     <w:sectPr>
       <w:pgSz w:w="11906" w:h="16838"/>
@@ -267,6 +223,7 @@
     <w:lsdException w:name="HTML Sample" w:semiHidden="1" w:unhideWhenUsed="1"/>
     <w:lsdException w:name="HTML Typewriter" w:semiHidden="1" w:unhideWhenUsed="1"/>
     <w:lsdException w:name="HTML Variable" w:semiHidden="1" w:unhideWhenUsed="1"/>
+    <w:lsdException w:name="Normal Table" w:semiHidden="1" w:unhideWhenUsed="1"/>
     <w:lsdException w:name="annotation subject" w:semiHidden="1" w:unhideWhenUsed="1"/>
     <w:lsdException w:name="No List" w:semiHidden="1" w:unhideWhenUsed="1"/>
     <w:lsdException w:name="Outline List 1" w:semiHidden="1" w:unhideWhenUsed="1"/>
@@ -313,8 +270,10 @@
     <w:lsdException w:name="Table Subtle 2" w:semiHidden="1" w:unhideWhenUsed="1"/>
     <w:lsdException w:name="Table Web 1" w:semiHidden="1" w:unhideWhenUsed="1"/>
     <w:lsdException w:name="Table Web 2" w:semiHidden="1" w:unhideWhenUsed="1"/>
+    <w:lsdException w:name="Table Web 3" w:semiHidden="1" w:unhideWhenUsed="1"/>
     <w:lsdException w:name="Balloon Text" w:semiHidden="1" w:unhideWhenUsed="1"/>
     <w:lsdException w:name="Table Grid" w:uiPriority="39"/>
+    <w:lsdException w:name="Table Theme" w:semiHidden="1" w:unhideWhenUsed="1"/>
     <w:lsdException w:name="Placeholder Text" w:semiHidden="1"/>
     <w:lsdException w:name="No Spacing" w:uiPriority="1" w:qFormat="1"/>
     <w:lsdException w:name="Light Shading" w:uiPriority="60"/>

</xml_diff>

<commit_message>
Unity UI + XML + Scripts
Unity UI:
- kokonaan tabien redesign

XML:
- yhtäläisyyksien virheet joita tulee nyt esille paremmin UI:n kautta

Scripts:
- Unity UI rakentaminen, useita eri iteraatioita ja tämän pitäisi toimia parhaiten kaikille sivuille?
</commit_message>
<xml_diff>
--- a/dokumentit/Esisuunnitelman jatkaminen.docx
+++ b/dokumentit/Esisuunnitelman jatkaminen.docx
@@ -80,15 +80,28 @@
         </w:rPr>
         <w:t>Featit ja Advancementit olisivat voineet sisältää saman XML -scheman. Tällä tavoin joidenkin class feattien sisällöt olisi voinut lisätä hahmoon, esimerkiksi classien oma focus pool, joka usein kasvaa class feateillä.</w:t>
       </w:r>
+    </w:p>
+    <w:p>
+      <w:pPr>
+        <w:rPr>
+          <w:lang w:val="fi-FI"/>
+        </w:rPr>
+      </w:pPr>
+    </w:p>
+    <w:p>
+      <w:pPr>
+        <w:rPr>
+          <w:lang w:val="fi-FI"/>
+        </w:rPr>
+      </w:pPr>
+      <w:r>
+        <w:rPr>
+          <w:lang w:val="fi-FI"/>
+        </w:rPr>
+        <w:t>Parent, transform, getcomponent – unity muistelua</w:t>
+      </w:r>
       <w:bookmarkStart w:id="0" w:name="_GoBack"/>
       <w:bookmarkEnd w:id="0"/>
-    </w:p>
-    <w:p>
-      <w:pPr>
-        <w:rPr>
-          <w:lang w:val="fi-FI"/>
-        </w:rPr>
-      </w:pPr>
     </w:p>
     <w:sectPr>
       <w:pgSz w:w="11906" w:h="16838"/>

</xml_diff>